<commit_message>
Updated results writeup with github link
</commit_message>
<xml_diff>
--- a/hours.docx
+++ b/hours.docx
@@ -340,13 +340,16 @@
         <w:t xml:space="preserve">1 hour </w:t>
       </w:r>
       <w:r>
-        <w:t>(4:00</w:t>
-      </w:r>
-      <w:r>
-        <w:t>am –</w:t>
-      </w:r>
-      <w:r>
-        <w:t xml:space="preserve"> 5:00am</w:t>
+        <w:t xml:space="preserve">15 minutes </w:t>
+      </w:r>
+      <w:r>
+        <w:t>(4:00am –</w:t>
+      </w:r>
+      <w:r>
+        <w:t xml:space="preserve"> 5:15</w:t>
+      </w:r>
+      <w:r>
+        <w:t>am</w:t>
       </w:r>
       <w:r>
         <w:t>)</w:t>
@@ -354,22 +357,13 @@
     </w:p>
     <w:p>
       <w:r>
-        <w:t>Total: 14</w:t>
+        <w:t>Total: 15</w:t>
+      </w:r>
+      <w:r>
+        <w:t xml:space="preserve"> hours</w:t>
       </w:r>
       <w:bookmarkStart w:id="0" w:name="_GoBack"/>
       <w:bookmarkEnd w:id="0"/>
-      <w:r>
-        <w:t xml:space="preserve"> hours</w:t>
-      </w:r>
-      <w:r>
-        <w:t xml:space="preserve"> 4</w:t>
-      </w:r>
-      <w:r>
-        <w:t>5</w:t>
-      </w:r>
-      <w:r>
-        <w:t xml:space="preserve"> minutes</w:t>
-      </w:r>
     </w:p>
     <w:p/>
     <w:sectPr>

</xml_diff>